<commit_message>
Implementada toda la lógica de negocio definida en US: CM-10, CM-11, CM-12, CM-13, cambié las pruebas de usuario de CM-13 ya que al programar me di cuenta que estaban mal descritas. En este commit se agregan clases de excepción y todos los test unitarios.
</commit_message>
<xml_diff>
--- a/Documentacion/Sprint1/UserStories/CM-10.docx
+++ b/Documentacion/Sprint1/UserStories/CM-10.docx
@@ -188,7 +188,19 @@
               <w:rPr>
                 <w:color w:val="000000"/>
               </w:rPr>
-              <w:t>Probar escribir comentario con una cantidad de caracteres menor a 2000 (PASA)</w:t>
+              <w:t xml:space="preserve">Probar </w:t>
+            </w:r>
+            <w:r>
+              <w:rPr>
+                <w:color w:val="000000"/>
+              </w:rPr>
+              <w:t>agregar</w:t>
+            </w:r>
+            <w:r>
+              <w:rPr>
+                <w:color w:val="000000"/>
+              </w:rPr>
+              <w:t xml:space="preserve"> comentario con una cantidad de caracteres menor a 2000 (PASA)</w:t>
             </w:r>
           </w:p>
           <w:p>
@@ -213,7 +225,19 @@
               <w:rPr>
                 <w:color w:val="000000"/>
               </w:rPr>
-              <w:t>Probar escribir comentario con una cantidad de caracteres mayor a 2000 (FALLA)</w:t>
+              <w:t xml:space="preserve">Probar </w:t>
+            </w:r>
+            <w:r>
+              <w:rPr>
+                <w:color w:val="000000"/>
+              </w:rPr>
+              <w:t>agregar</w:t>
+            </w:r>
+            <w:r>
+              <w:rPr>
+                <w:color w:val="000000"/>
+              </w:rPr>
+              <w:t xml:space="preserve"> comentario con una cantidad de caracteres mayor a 2000 (FALLA)</w:t>
             </w:r>
           </w:p>
           <w:p>
@@ -238,7 +262,19 @@
               <w:rPr>
                 <w:color w:val="000000"/>
               </w:rPr>
-              <w:t>Probar escribir un comentario vacío (FALLA)</w:t>
+              <w:t xml:space="preserve">Probar </w:t>
+            </w:r>
+            <w:r>
+              <w:rPr>
+                <w:color w:val="000000"/>
+              </w:rPr>
+              <w:t>agregar</w:t>
+            </w:r>
+            <w:r>
+              <w:rPr>
+                <w:color w:val="000000"/>
+              </w:rPr>
+              <w:t xml:space="preserve"> un comentario vacío (FALLA)</w:t>
             </w:r>
           </w:p>
         </w:tc>
@@ -903,11 +939,11 @@
       <w:lang w:val="es-ES"/>
     </w:rPr>
   </w:style>
-  <w:style w:type="paragraph" w:styleId="Ttulo1">
+  <w:style w:type="paragraph" w:styleId="Heading1">
     <w:name w:val="heading 1"/>
     <w:basedOn w:val="Normal"/>
     <w:next w:val="Normal"/>
-    <w:link w:val="Ttulo1Car"/>
+    <w:link w:val="Heading1Char"/>
     <w:uiPriority w:val="9"/>
     <w:qFormat/>
     <w:rsid w:val="00517CA6"/>
@@ -924,11 +960,11 @@
       <w:szCs w:val="40"/>
     </w:rPr>
   </w:style>
-  <w:style w:type="paragraph" w:styleId="Ttulo2">
+  <w:style w:type="paragraph" w:styleId="Heading2">
     <w:name w:val="heading 2"/>
     <w:basedOn w:val="Normal"/>
     <w:next w:val="Normal"/>
-    <w:link w:val="Ttulo2Car"/>
+    <w:link w:val="Heading2Char"/>
     <w:uiPriority w:val="9"/>
     <w:semiHidden/>
     <w:unhideWhenUsed/>
@@ -947,11 +983,11 @@
       <w:szCs w:val="32"/>
     </w:rPr>
   </w:style>
-  <w:style w:type="paragraph" w:styleId="Ttulo3">
+  <w:style w:type="paragraph" w:styleId="Heading3">
     <w:name w:val="heading 3"/>
     <w:basedOn w:val="Normal"/>
     <w:next w:val="Normal"/>
-    <w:link w:val="Ttulo3Car"/>
+    <w:link w:val="Heading3Char"/>
     <w:uiPriority w:val="9"/>
     <w:semiHidden/>
     <w:unhideWhenUsed/>
@@ -970,11 +1006,11 @@
       <w:szCs w:val="28"/>
     </w:rPr>
   </w:style>
-  <w:style w:type="paragraph" w:styleId="Ttulo4">
+  <w:style w:type="paragraph" w:styleId="Heading4">
     <w:name w:val="heading 4"/>
     <w:basedOn w:val="Normal"/>
     <w:next w:val="Normal"/>
-    <w:link w:val="Ttulo4Car"/>
+    <w:link w:val="Heading4Char"/>
     <w:uiPriority w:val="9"/>
     <w:semiHidden/>
     <w:unhideWhenUsed/>
@@ -993,11 +1029,11 @@
       <w:color w:val="2F5496" w:themeColor="accent1" w:themeShade="BF"/>
     </w:rPr>
   </w:style>
-  <w:style w:type="paragraph" w:styleId="Ttulo5">
+  <w:style w:type="paragraph" w:styleId="Heading5">
     <w:name w:val="heading 5"/>
     <w:basedOn w:val="Normal"/>
     <w:next w:val="Normal"/>
-    <w:link w:val="Ttulo5Car"/>
+    <w:link w:val="Heading5Char"/>
     <w:uiPriority w:val="9"/>
     <w:semiHidden/>
     <w:unhideWhenUsed/>
@@ -1014,11 +1050,11 @@
       <w:color w:val="2F5496" w:themeColor="accent1" w:themeShade="BF"/>
     </w:rPr>
   </w:style>
-  <w:style w:type="paragraph" w:styleId="Ttulo6">
+  <w:style w:type="paragraph" w:styleId="Heading6">
     <w:name w:val="heading 6"/>
     <w:basedOn w:val="Normal"/>
     <w:next w:val="Normal"/>
-    <w:link w:val="Ttulo6Car"/>
+    <w:link w:val="Heading6Char"/>
     <w:uiPriority w:val="9"/>
     <w:semiHidden/>
     <w:unhideWhenUsed/>
@@ -1037,11 +1073,11 @@
       <w:color w:val="595959" w:themeColor="text1" w:themeTint="A6"/>
     </w:rPr>
   </w:style>
-  <w:style w:type="paragraph" w:styleId="Ttulo7">
+  <w:style w:type="paragraph" w:styleId="Heading7">
     <w:name w:val="heading 7"/>
     <w:basedOn w:val="Normal"/>
     <w:next w:val="Normal"/>
-    <w:link w:val="Ttulo7Car"/>
+    <w:link w:val="Heading7Char"/>
     <w:uiPriority w:val="9"/>
     <w:semiHidden/>
     <w:unhideWhenUsed/>
@@ -1058,11 +1094,11 @@
       <w:color w:val="595959" w:themeColor="text1" w:themeTint="A6"/>
     </w:rPr>
   </w:style>
-  <w:style w:type="paragraph" w:styleId="Ttulo8">
+  <w:style w:type="paragraph" w:styleId="Heading8">
     <w:name w:val="heading 8"/>
     <w:basedOn w:val="Normal"/>
     <w:next w:val="Normal"/>
-    <w:link w:val="Ttulo8Car"/>
+    <w:link w:val="Heading8Char"/>
     <w:uiPriority w:val="9"/>
     <w:semiHidden/>
     <w:unhideWhenUsed/>
@@ -1080,11 +1116,11 @@
       <w:color w:val="272727" w:themeColor="text1" w:themeTint="D8"/>
     </w:rPr>
   </w:style>
-  <w:style w:type="paragraph" w:styleId="Ttulo9">
+  <w:style w:type="paragraph" w:styleId="Heading9">
     <w:name w:val="heading 9"/>
     <w:basedOn w:val="Normal"/>
     <w:next w:val="Normal"/>
-    <w:link w:val="Ttulo9Car"/>
+    <w:link w:val="Heading9Char"/>
     <w:uiPriority w:val="9"/>
     <w:semiHidden/>
     <w:unhideWhenUsed/>
@@ -1100,13 +1136,13 @@
       <w:color w:val="272727" w:themeColor="text1" w:themeTint="D8"/>
     </w:rPr>
   </w:style>
-  <w:style w:type="character" w:default="1" w:styleId="Fuentedeprrafopredeter">
+  <w:style w:type="character" w:default="1" w:styleId="DefaultParagraphFont">
     <w:name w:val="Default Paragraph Font"/>
     <w:uiPriority w:val="1"/>
     <w:semiHidden/>
     <w:unhideWhenUsed/>
   </w:style>
-  <w:style w:type="table" w:default="1" w:styleId="Tablanormal">
+  <w:style w:type="table" w:default="1" w:styleId="TableNormal">
     <w:name w:val="Normal Table"/>
     <w:uiPriority w:val="99"/>
     <w:semiHidden/>
@@ -1121,16 +1157,16 @@
       </w:tblCellMar>
     </w:tblPr>
   </w:style>
-  <w:style w:type="numbering" w:default="1" w:styleId="Sinlista">
+  <w:style w:type="numbering" w:default="1" w:styleId="NoList">
     <w:name w:val="No List"/>
     <w:uiPriority w:val="99"/>
     <w:semiHidden/>
     <w:unhideWhenUsed/>
   </w:style>
-  <w:style w:type="character" w:customStyle="1" w:styleId="Ttulo1Car">
-    <w:name w:val="Título 1 Car"/>
-    <w:basedOn w:val="Fuentedeprrafopredeter"/>
-    <w:link w:val="Ttulo1"/>
+  <w:style w:type="character" w:customStyle="1" w:styleId="Heading1Char">
+    <w:name w:val="Heading 1 Char"/>
+    <w:basedOn w:val="DefaultParagraphFont"/>
+    <w:link w:val="Heading1"/>
     <w:uiPriority w:val="9"/>
     <w:rsid w:val="00517CA6"/>
     <w:rPr>
@@ -1140,10 +1176,10 @@
       <w:szCs w:val="40"/>
     </w:rPr>
   </w:style>
-  <w:style w:type="character" w:customStyle="1" w:styleId="Ttulo2Car">
-    <w:name w:val="Título 2 Car"/>
-    <w:basedOn w:val="Fuentedeprrafopredeter"/>
-    <w:link w:val="Ttulo2"/>
+  <w:style w:type="character" w:customStyle="1" w:styleId="Heading2Char">
+    <w:name w:val="Heading 2 Char"/>
+    <w:basedOn w:val="DefaultParagraphFont"/>
+    <w:link w:val="Heading2"/>
     <w:uiPriority w:val="9"/>
     <w:semiHidden/>
     <w:rsid w:val="00517CA6"/>
@@ -1154,10 +1190,10 @@
       <w:szCs w:val="32"/>
     </w:rPr>
   </w:style>
-  <w:style w:type="character" w:customStyle="1" w:styleId="Ttulo3Car">
-    <w:name w:val="Título 3 Car"/>
-    <w:basedOn w:val="Fuentedeprrafopredeter"/>
-    <w:link w:val="Ttulo3"/>
+  <w:style w:type="character" w:customStyle="1" w:styleId="Heading3Char">
+    <w:name w:val="Heading 3 Char"/>
+    <w:basedOn w:val="DefaultParagraphFont"/>
+    <w:link w:val="Heading3"/>
     <w:uiPriority w:val="9"/>
     <w:semiHidden/>
     <w:rsid w:val="00517CA6"/>
@@ -1168,10 +1204,10 @@
       <w:szCs w:val="28"/>
     </w:rPr>
   </w:style>
-  <w:style w:type="character" w:customStyle="1" w:styleId="Ttulo4Car">
-    <w:name w:val="Título 4 Car"/>
-    <w:basedOn w:val="Fuentedeprrafopredeter"/>
-    <w:link w:val="Ttulo4"/>
+  <w:style w:type="character" w:customStyle="1" w:styleId="Heading4Char">
+    <w:name w:val="Heading 4 Char"/>
+    <w:basedOn w:val="DefaultParagraphFont"/>
+    <w:link w:val="Heading4"/>
     <w:uiPriority w:val="9"/>
     <w:semiHidden/>
     <w:rsid w:val="00517CA6"/>
@@ -1182,10 +1218,10 @@
       <w:color w:val="2F5496" w:themeColor="accent1" w:themeShade="BF"/>
     </w:rPr>
   </w:style>
-  <w:style w:type="character" w:customStyle="1" w:styleId="Ttulo5Car">
-    <w:name w:val="Título 5 Car"/>
-    <w:basedOn w:val="Fuentedeprrafopredeter"/>
-    <w:link w:val="Ttulo5"/>
+  <w:style w:type="character" w:customStyle="1" w:styleId="Heading5Char">
+    <w:name w:val="Heading 5 Char"/>
+    <w:basedOn w:val="DefaultParagraphFont"/>
+    <w:link w:val="Heading5"/>
     <w:uiPriority w:val="9"/>
     <w:semiHidden/>
     <w:rsid w:val="00517CA6"/>
@@ -1194,10 +1230,10 @@
       <w:color w:val="2F5496" w:themeColor="accent1" w:themeShade="BF"/>
     </w:rPr>
   </w:style>
-  <w:style w:type="character" w:customStyle="1" w:styleId="Ttulo6Car">
-    <w:name w:val="Título 6 Car"/>
-    <w:basedOn w:val="Fuentedeprrafopredeter"/>
-    <w:link w:val="Ttulo6"/>
+  <w:style w:type="character" w:customStyle="1" w:styleId="Heading6Char">
+    <w:name w:val="Heading 6 Char"/>
+    <w:basedOn w:val="DefaultParagraphFont"/>
+    <w:link w:val="Heading6"/>
     <w:uiPriority w:val="9"/>
     <w:semiHidden/>
     <w:rsid w:val="00517CA6"/>
@@ -1208,10 +1244,10 @@
       <w:color w:val="595959" w:themeColor="text1" w:themeTint="A6"/>
     </w:rPr>
   </w:style>
-  <w:style w:type="character" w:customStyle="1" w:styleId="Ttulo7Car">
-    <w:name w:val="Título 7 Car"/>
-    <w:basedOn w:val="Fuentedeprrafopredeter"/>
-    <w:link w:val="Ttulo7"/>
+  <w:style w:type="character" w:customStyle="1" w:styleId="Heading7Char">
+    <w:name w:val="Heading 7 Char"/>
+    <w:basedOn w:val="DefaultParagraphFont"/>
+    <w:link w:val="Heading7"/>
     <w:uiPriority w:val="9"/>
     <w:semiHidden/>
     <w:rsid w:val="00517CA6"/>
@@ -1220,10 +1256,10 @@
       <w:color w:val="595959" w:themeColor="text1" w:themeTint="A6"/>
     </w:rPr>
   </w:style>
-  <w:style w:type="character" w:customStyle="1" w:styleId="Ttulo8Car">
-    <w:name w:val="Título 8 Car"/>
-    <w:basedOn w:val="Fuentedeprrafopredeter"/>
-    <w:link w:val="Ttulo8"/>
+  <w:style w:type="character" w:customStyle="1" w:styleId="Heading8Char">
+    <w:name w:val="Heading 8 Char"/>
+    <w:basedOn w:val="DefaultParagraphFont"/>
+    <w:link w:val="Heading8"/>
     <w:uiPriority w:val="9"/>
     <w:semiHidden/>
     <w:rsid w:val="00517CA6"/>
@@ -1234,10 +1270,10 @@
       <w:color w:val="272727" w:themeColor="text1" w:themeTint="D8"/>
     </w:rPr>
   </w:style>
-  <w:style w:type="character" w:customStyle="1" w:styleId="Ttulo9Car">
-    <w:name w:val="Título 9 Car"/>
-    <w:basedOn w:val="Fuentedeprrafopredeter"/>
-    <w:link w:val="Ttulo9"/>
+  <w:style w:type="character" w:customStyle="1" w:styleId="Heading9Char">
+    <w:name w:val="Heading 9 Char"/>
+    <w:basedOn w:val="DefaultParagraphFont"/>
+    <w:link w:val="Heading9"/>
     <w:uiPriority w:val="9"/>
     <w:semiHidden/>
     <w:rsid w:val="00517CA6"/>
@@ -1246,11 +1282,11 @@
       <w:color w:val="272727" w:themeColor="text1" w:themeTint="D8"/>
     </w:rPr>
   </w:style>
-  <w:style w:type="paragraph" w:styleId="Ttulo">
+  <w:style w:type="paragraph" w:styleId="Title">
     <w:name w:val="Title"/>
     <w:basedOn w:val="Normal"/>
     <w:next w:val="Normal"/>
-    <w:link w:val="TtuloCar"/>
+    <w:link w:val="TitleChar"/>
     <w:uiPriority w:val="10"/>
     <w:qFormat/>
     <w:rsid w:val="00517CA6"/>
@@ -1266,10 +1302,10 @@
       <w:szCs w:val="56"/>
     </w:rPr>
   </w:style>
-  <w:style w:type="character" w:customStyle="1" w:styleId="TtuloCar">
-    <w:name w:val="Título Car"/>
-    <w:basedOn w:val="Fuentedeprrafopredeter"/>
-    <w:link w:val="Ttulo"/>
+  <w:style w:type="character" w:customStyle="1" w:styleId="TitleChar">
+    <w:name w:val="Title Char"/>
+    <w:basedOn w:val="DefaultParagraphFont"/>
+    <w:link w:val="Title"/>
     <w:uiPriority w:val="10"/>
     <w:rsid w:val="00517CA6"/>
     <w:rPr>
@@ -1280,11 +1316,11 @@
       <w:szCs w:val="56"/>
     </w:rPr>
   </w:style>
-  <w:style w:type="paragraph" w:styleId="Subttulo">
+  <w:style w:type="paragraph" w:styleId="Subtitle">
     <w:name w:val="Subtitle"/>
     <w:basedOn w:val="Normal"/>
     <w:next w:val="Normal"/>
-    <w:link w:val="SubttuloCar"/>
+    <w:link w:val="SubtitleChar"/>
     <w:uiPriority w:val="11"/>
     <w:qFormat/>
     <w:rsid w:val="00517CA6"/>
@@ -1292,6 +1328,7 @@
       <w:numPr>
         <w:ilvl w:val="1"/>
       </w:numPr>
+      <w:ind w:firstLine="227"/>
     </w:pPr>
     <w:rPr>
       <w:rFonts w:eastAsiaTheme="majorEastAsia" w:cstheme="majorBidi"/>
@@ -1301,10 +1338,10 @@
       <w:szCs w:val="28"/>
     </w:rPr>
   </w:style>
-  <w:style w:type="character" w:customStyle="1" w:styleId="SubttuloCar">
-    <w:name w:val="Subtítulo Car"/>
-    <w:basedOn w:val="Fuentedeprrafopredeter"/>
-    <w:link w:val="Subttulo"/>
+  <w:style w:type="character" w:customStyle="1" w:styleId="SubtitleChar">
+    <w:name w:val="Subtitle Char"/>
+    <w:basedOn w:val="DefaultParagraphFont"/>
+    <w:link w:val="Subtitle"/>
     <w:uiPriority w:val="11"/>
     <w:rsid w:val="00517CA6"/>
     <w:rPr>
@@ -1315,11 +1352,11 @@
       <w:szCs w:val="28"/>
     </w:rPr>
   </w:style>
-  <w:style w:type="paragraph" w:styleId="Cita">
+  <w:style w:type="paragraph" w:styleId="Quote">
     <w:name w:val="Quote"/>
     <w:basedOn w:val="Normal"/>
     <w:next w:val="Normal"/>
-    <w:link w:val="CitaCar"/>
+    <w:link w:val="QuoteChar"/>
     <w:uiPriority w:val="29"/>
     <w:qFormat/>
     <w:rsid w:val="00517CA6"/>
@@ -1333,10 +1370,10 @@
       <w:color w:val="404040" w:themeColor="text1" w:themeTint="BF"/>
     </w:rPr>
   </w:style>
-  <w:style w:type="character" w:customStyle="1" w:styleId="CitaCar">
-    <w:name w:val="Cita Car"/>
-    <w:basedOn w:val="Fuentedeprrafopredeter"/>
-    <w:link w:val="Cita"/>
+  <w:style w:type="character" w:customStyle="1" w:styleId="QuoteChar">
+    <w:name w:val="Quote Char"/>
+    <w:basedOn w:val="DefaultParagraphFont"/>
+    <w:link w:val="Quote"/>
     <w:uiPriority w:val="29"/>
     <w:rsid w:val="00517CA6"/>
     <w:rPr>
@@ -1345,7 +1382,7 @@
       <w:color w:val="404040" w:themeColor="text1" w:themeTint="BF"/>
     </w:rPr>
   </w:style>
-  <w:style w:type="paragraph" w:styleId="Prrafodelista">
+  <w:style w:type="paragraph" w:styleId="ListParagraph">
     <w:name w:val="List Paragraph"/>
     <w:basedOn w:val="Normal"/>
     <w:uiPriority w:val="34"/>
@@ -1356,9 +1393,9 @@
       <w:contextualSpacing/>
     </w:pPr>
   </w:style>
-  <w:style w:type="character" w:styleId="nfasisintenso">
+  <w:style w:type="character" w:styleId="IntenseEmphasis">
     <w:name w:val="Intense Emphasis"/>
-    <w:basedOn w:val="Fuentedeprrafopredeter"/>
+    <w:basedOn w:val="DefaultParagraphFont"/>
     <w:uiPriority w:val="21"/>
     <w:qFormat/>
     <w:rsid w:val="00517CA6"/>
@@ -1368,11 +1405,11 @@
       <w:color w:val="2F5496" w:themeColor="accent1" w:themeShade="BF"/>
     </w:rPr>
   </w:style>
-  <w:style w:type="paragraph" w:styleId="Citadestacada">
+  <w:style w:type="paragraph" w:styleId="IntenseQuote">
     <w:name w:val="Intense Quote"/>
     <w:basedOn w:val="Normal"/>
     <w:next w:val="Normal"/>
-    <w:link w:val="CitadestacadaCar"/>
+    <w:link w:val="IntenseQuoteChar"/>
     <w:uiPriority w:val="30"/>
     <w:qFormat/>
     <w:rsid w:val="00517CA6"/>
@@ -1391,10 +1428,10 @@
       <w:color w:val="2F5496" w:themeColor="accent1" w:themeShade="BF"/>
     </w:rPr>
   </w:style>
-  <w:style w:type="character" w:customStyle="1" w:styleId="CitadestacadaCar">
-    <w:name w:val="Cita destacada Car"/>
-    <w:basedOn w:val="Fuentedeprrafopredeter"/>
-    <w:link w:val="Citadestacada"/>
+  <w:style w:type="character" w:customStyle="1" w:styleId="IntenseQuoteChar">
+    <w:name w:val="Intense Quote Char"/>
+    <w:basedOn w:val="DefaultParagraphFont"/>
+    <w:link w:val="IntenseQuote"/>
     <w:uiPriority w:val="30"/>
     <w:rsid w:val="00517CA6"/>
     <w:rPr>
@@ -1403,9 +1440,9 @@
       <w:color w:val="2F5496" w:themeColor="accent1" w:themeShade="BF"/>
     </w:rPr>
   </w:style>
-  <w:style w:type="character" w:styleId="Referenciaintensa">
+  <w:style w:type="character" w:styleId="IntenseReference">
     <w:name w:val="Intense Reference"/>
-    <w:basedOn w:val="Fuentedeprrafopredeter"/>
+    <w:basedOn w:val="DefaultParagraphFont"/>
     <w:uiPriority w:val="32"/>
     <w:qFormat/>
     <w:rsid w:val="00517CA6"/>

</xml_diff>